<commit_message>
Ajout Uml Choix du personnage
</commit_message>
<xml_diff>
--- a/UML/CasUtilisation_ChoixDuPerso.docx
+++ b/UML/CasUtilisation_ChoixDuPerso.docx
@@ -55,6 +55,7 @@
             </w:r>
           </w:p>
           <w:p/>
+          <w:p/>
           <w:p>
             <w:r>
               <w:t>Postconditions</w:t>
@@ -86,6 +87,9 @@
         </w:tc>
       </w:tr>
       <w:tr>
+        <w:trPr>
+          <w:trHeight w:val="1216"/>
+        </w:trPr>
         <w:tc>
           <w:tcPr>
             <w:tcW w:w="4531" w:type="dxa"/>
@@ -109,7 +113,7 @@
               </w:numPr>
             </w:pPr>
             <w:r>
-              <w:t>Sélection des cartes face cachés et face visible</w:t>
+              <w:t xml:space="preserve">Mélanger les cartes personnages. </w:t>
             </w:r>
           </w:p>
           <w:p>
@@ -120,6 +124,53 @@
                 <w:numId w:val="1"/>
               </w:numPr>
             </w:pPr>
+            <w:r>
+              <w:t>Sélectionner 1 carte face caché</w:t>
+            </w:r>
+          </w:p>
+          <w:p>
+            <w:pPr>
+              <w:pStyle w:val="Paragraphedeliste"/>
+              <w:numPr>
+                <w:ilvl w:val="0"/>
+                <w:numId w:val="1"/>
+              </w:numPr>
+            </w:pPr>
+          </w:p>
+          <w:p>
+            <w:pPr>
+              <w:pStyle w:val="Paragraphedeliste"/>
+              <w:numPr>
+                <w:ilvl w:val="0"/>
+                <w:numId w:val="1"/>
+              </w:numPr>
+            </w:pPr>
+            <w:r>
+              <w:t xml:space="preserve">La couronne </w:t>
+            </w:r>
+            <w:r>
+              <w:t>choisi</w:t>
+            </w:r>
+            <w:r>
+              <w:t xml:space="preserve"> un certain nombre de carte face visible selon le nombre de joueur</w:t>
+            </w:r>
+          </w:p>
+          <w:p>
+            <w:pPr>
+              <w:pStyle w:val="Paragraphedeliste"/>
+              <w:numPr>
+                <w:ilvl w:val="0"/>
+                <w:numId w:val="1"/>
+              </w:numPr>
+            </w:pPr>
+            <w:r>
+              <w:t>La Couronne choisit une carte parmi les cartes visibles.</w:t>
+            </w:r>
+          </w:p>
+          <w:p>
+            <w:pPr>
+              <w:ind w:left="360"/>
+            </w:pPr>
           </w:p>
         </w:tc>
       </w:tr>
@@ -130,7 +181,10 @@
           </w:tcPr>
           <w:p>
             <w:r>
-              <w:t>Scénario alternatif 1</w:t>
+              <w:t xml:space="preserve">Scénario alternatif </w:t>
+            </w:r>
+            <w:r>
+              <w:t>2j</w:t>
             </w:r>
           </w:p>
         </w:tc>
@@ -148,9 +202,44 @@
           </w:tcPr>
           <w:p>
             <w:r>
-              <w:t>Scénario alternatif 2</w:t>
-            </w:r>
-          </w:p>
+              <w:t xml:space="preserve">Scénario alternatif </w:t>
+            </w:r>
+            <w:r>
+              <w:t>3j</w:t>
+            </w:r>
+          </w:p>
+        </w:tc>
+        <w:tc>
+          <w:tcPr>
+            <w:tcW w:w="4531" w:type="dxa"/>
+          </w:tcPr>
+          <w:p/>
+        </w:tc>
+      </w:tr>
+      <w:tr>
+        <w:tc>
+          <w:tcPr>
+            <w:tcW w:w="4531" w:type="dxa"/>
+          </w:tcPr>
+          <w:p>
+            <w:r>
+              <w:t xml:space="preserve">Scénario alternatif </w:t>
+            </w:r>
+          </w:p>
+        </w:tc>
+        <w:tc>
+          <w:tcPr>
+            <w:tcW w:w="4531" w:type="dxa"/>
+          </w:tcPr>
+          <w:p/>
+        </w:tc>
+      </w:tr>
+      <w:tr>
+        <w:tc>
+          <w:tcPr>
+            <w:tcW w:w="4531" w:type="dxa"/>
+          </w:tcPr>
+          <w:p/>
         </w:tc>
         <w:tc>
           <w:tcPr>

</xml_diff>

<commit_message>
Classe Configuration de citadelle avec test valide
</commit_message>
<xml_diff>
--- a/UML/CasUtilisation_ChoixDuPerso.docx
+++ b/UML/CasUtilisation_ChoixDuPerso.docx
@@ -184,7 +184,7 @@
               <w:t xml:space="preserve">Scénario alternatif </w:t>
             </w:r>
             <w:r>
-              <w:t>2j</w:t>
+              <w:t>1</w:t>
             </w:r>
           </w:p>
         </w:tc>
@@ -205,7 +205,7 @@
               <w:t xml:space="preserve">Scénario alternatif </w:t>
             </w:r>
             <w:r>
-              <w:t>3j</w:t>
+              <w:t>2</w:t>
             </w:r>
           </w:p>
         </w:tc>
@@ -224,6 +224,9 @@
           <w:p>
             <w:r>
               <w:t xml:space="preserve">Scénario alternatif </w:t>
+            </w:r>
+            <w:r>
+              <w:t>3</w:t>
             </w:r>
           </w:p>
         </w:tc>

</xml_diff>

<commit_message>
Modification des diagrammes UML
</commit_message>
<xml_diff>
--- a/UML/CasUtilisation_ChoixDuPerso.docx
+++ b/UML/CasUtilisation_ChoixDuPerso.docx
@@ -55,7 +55,6 @@
             </w:r>
           </w:p>
           <w:p/>
-          <w:p/>
           <w:p>
             <w:r>
               <w:t>Postconditions</w:t>
@@ -84,6 +83,7 @@
               <w:t>choisi un joueur pour porter la couronne si personnes ne la possédait</w:t>
             </w:r>
           </w:p>
+          <w:p/>
         </w:tc>
       </w:tr>
       <w:tr>
@@ -98,6 +98,9 @@
             <w:r>
               <w:t>Scénario nominal</w:t>
             </w:r>
+            <w:r>
+              <w:t xml:space="preserve"> (8p 4j)</w:t>
+            </w:r>
           </w:p>
         </w:tc>
         <w:tc>
@@ -130,47 +133,124 @@
           </w:p>
           <w:p>
             <w:pPr>
-              <w:pStyle w:val="Paragraphedeliste"/>
-              <w:numPr>
-                <w:ilvl w:val="0"/>
-                <w:numId w:val="1"/>
-              </w:numPr>
-            </w:pPr>
-          </w:p>
-          <w:p>
-            <w:pPr>
-              <w:pStyle w:val="Paragraphedeliste"/>
-              <w:numPr>
-                <w:ilvl w:val="0"/>
-                <w:numId w:val="1"/>
+              <w:ind w:left="360"/>
+            </w:pPr>
+            <w:r>
+              <w:t>3a.  Le nombre de personnage est de 8</w:t>
+            </w:r>
+          </w:p>
+          <w:p>
+            <w:r>
+              <w:t xml:space="preserve">       4a.  Le nombre de joueur est 4</w:t>
+            </w:r>
+          </w:p>
+          <w:p>
+            <w:pPr>
+              <w:pStyle w:val="Paragraphedeliste"/>
+              <w:numPr>
+                <w:ilvl w:val="0"/>
+                <w:numId w:val="5"/>
               </w:numPr>
             </w:pPr>
             <w:r>
               <w:t xml:space="preserve">La couronne </w:t>
             </w:r>
             <w:r>
-              <w:t>choisi</w:t>
-            </w:r>
-            <w:r>
-              <w:t xml:space="preserve"> un certain nombre de carte face visible selon le nombre de joueur</w:t>
-            </w:r>
-          </w:p>
-          <w:p>
-            <w:pPr>
-              <w:pStyle w:val="Paragraphedeliste"/>
-              <w:numPr>
-                <w:ilvl w:val="0"/>
-                <w:numId w:val="1"/>
-              </w:numPr>
-            </w:pPr>
-            <w:r>
-              <w:t>La Couronne choisit une carte parmi les cartes visibles.</w:t>
-            </w:r>
-          </w:p>
-          <w:p>
-            <w:pPr>
-              <w:ind w:left="360"/>
-            </w:pPr>
+              <w:t>écarte</w:t>
+            </w:r>
+            <w:r>
+              <w:t xml:space="preserve"> 2</w:t>
+            </w:r>
+            <w:r>
+              <w:t xml:space="preserve"> carte</w:t>
+            </w:r>
+            <w:r>
+              <w:t>s</w:t>
+            </w:r>
+            <w:r>
+              <w:t xml:space="preserve"> face visible</w:t>
+            </w:r>
+          </w:p>
+          <w:p>
+            <w:pPr>
+              <w:pStyle w:val="Paragraphedeliste"/>
+              <w:numPr>
+                <w:ilvl w:val="0"/>
+                <w:numId w:val="5"/>
+              </w:numPr>
+            </w:pPr>
+            <w:r>
+              <w:t xml:space="preserve">La couronne </w:t>
+            </w:r>
+            <w:r>
+              <w:t>commence</w:t>
+            </w:r>
+          </w:p>
+          <w:p>
+            <w:pPr>
+              <w:pStyle w:val="Paragraphedeliste"/>
+              <w:numPr>
+                <w:ilvl w:val="0"/>
+                <w:numId w:val="5"/>
+              </w:numPr>
+            </w:pPr>
+            <w:r>
+              <w:t>Le joueur choisit une carte</w:t>
+            </w:r>
+          </w:p>
+          <w:p>
+            <w:pPr>
+              <w:pStyle w:val="Paragraphedeliste"/>
+              <w:numPr>
+                <w:ilvl w:val="0"/>
+                <w:numId w:val="5"/>
+              </w:numPr>
+            </w:pPr>
+            <w:r>
+              <w:t>Le joueur passe les cartes au suivant</w:t>
+            </w:r>
+          </w:p>
+          <w:p>
+            <w:pPr>
+              <w:pStyle w:val="Paragraphedeliste"/>
+              <w:numPr>
+                <w:ilvl w:val="0"/>
+                <w:numId w:val="5"/>
+              </w:numPr>
+            </w:pPr>
+            <w:r>
+              <w:t xml:space="preserve">Si ce n’est pas le dernier joueur, aller en </w:t>
+            </w:r>
+            <w:r>
+              <w:t>7</w:t>
+            </w:r>
+          </w:p>
+          <w:p>
+            <w:pPr>
+              <w:pStyle w:val="Paragraphedeliste"/>
+              <w:numPr>
+                <w:ilvl w:val="0"/>
+                <w:numId w:val="5"/>
+              </w:numPr>
+            </w:pPr>
+            <w:r>
+              <w:t xml:space="preserve">Choisir une carte </w:t>
+            </w:r>
+            <w:r>
+              <w:t>entre celle dans sa main et celle face cachée</w:t>
+            </w:r>
+          </w:p>
+          <w:p>
+            <w:pPr>
+              <w:pStyle w:val="Paragraphedeliste"/>
+              <w:numPr>
+                <w:ilvl w:val="0"/>
+                <w:numId w:val="5"/>
+              </w:numPr>
+            </w:pPr>
+            <w:r>
+              <w:t>Fin du choix des personnages</w:t>
+            </w:r>
           </w:p>
         </w:tc>
       </w:tr>
@@ -186,13 +266,142 @@
             <w:r>
               <w:t>1</w:t>
             </w:r>
+            <w:r>
+              <w:t xml:space="preserve"> (9p 4j)</w:t>
+            </w:r>
           </w:p>
         </w:tc>
         <w:tc>
           <w:tcPr>
             <w:tcW w:w="4531" w:type="dxa"/>
           </w:tcPr>
-          <w:p/>
+          <w:p>
+            <w:r>
+              <w:t xml:space="preserve">    </w:t>
+            </w:r>
+            <w:r>
+              <w:t xml:space="preserve"> </w:t>
+            </w:r>
+            <w:r>
+              <w:t xml:space="preserve">  3b.  </w:t>
+            </w:r>
+            <w:r>
+              <w:t xml:space="preserve">Le nombre de personnage est de </w:t>
+            </w:r>
+            <w:r>
+              <w:t>9</w:t>
+            </w:r>
+          </w:p>
+          <w:p>
+            <w:r>
+              <w:t xml:space="preserve">       12a.</w:t>
+            </w:r>
+            <w:r>
+              <w:t>Le nombre de joueurs est 4</w:t>
+            </w:r>
+          </w:p>
+          <w:p>
+            <w:pPr>
+              <w:pStyle w:val="Paragraphedeliste"/>
+              <w:numPr>
+                <w:ilvl w:val="0"/>
+                <w:numId w:val="6"/>
+              </w:numPr>
+            </w:pPr>
+            <w:r>
+              <w:t xml:space="preserve">La couronne écarte </w:t>
+            </w:r>
+            <w:r>
+              <w:t>3</w:t>
+            </w:r>
+            <w:r>
+              <w:t xml:space="preserve"> cartes face visible</w:t>
+            </w:r>
+          </w:p>
+          <w:p>
+            <w:pPr>
+              <w:pStyle w:val="Paragraphedeliste"/>
+              <w:numPr>
+                <w:ilvl w:val="0"/>
+                <w:numId w:val="6"/>
+              </w:numPr>
+            </w:pPr>
+            <w:r>
+              <w:t xml:space="preserve">La couronne </w:t>
+            </w:r>
+            <w:r>
+              <w:t>commence</w:t>
+            </w:r>
+          </w:p>
+          <w:p>
+            <w:pPr>
+              <w:pStyle w:val="Paragraphedeliste"/>
+              <w:numPr>
+                <w:ilvl w:val="0"/>
+                <w:numId w:val="6"/>
+              </w:numPr>
+            </w:pPr>
+            <w:r>
+              <w:t xml:space="preserve">Le joueur choisit une carte </w:t>
+            </w:r>
+          </w:p>
+          <w:p>
+            <w:pPr>
+              <w:pStyle w:val="Paragraphedeliste"/>
+              <w:numPr>
+                <w:ilvl w:val="0"/>
+                <w:numId w:val="6"/>
+              </w:numPr>
+            </w:pPr>
+            <w:r>
+              <w:t>Le joueur passe les cartes au suivant</w:t>
+            </w:r>
+          </w:p>
+          <w:p>
+            <w:pPr>
+              <w:pStyle w:val="Paragraphedeliste"/>
+              <w:numPr>
+                <w:ilvl w:val="0"/>
+                <w:numId w:val="6"/>
+              </w:numPr>
+            </w:pPr>
+            <w:r>
+              <w:t xml:space="preserve">Si ce n’est pas le dernier joueur, aller en </w:t>
+            </w:r>
+            <w:r>
+              <w:t>1</w:t>
+            </w:r>
+            <w:r>
+              <w:t>5</w:t>
+            </w:r>
+          </w:p>
+          <w:p>
+            <w:pPr>
+              <w:pStyle w:val="Paragraphedeliste"/>
+              <w:numPr>
+                <w:ilvl w:val="0"/>
+                <w:numId w:val="6"/>
+              </w:numPr>
+            </w:pPr>
+            <w:r>
+              <w:t>Le dernier joueur choisi</w:t>
+            </w:r>
+            <w:r>
+              <w:t xml:space="preserve"> une carte entre celle dans sa main et celle face cachée</w:t>
+            </w:r>
+          </w:p>
+          <w:p>
+            <w:pPr>
+              <w:pStyle w:val="Paragraphedeliste"/>
+              <w:numPr>
+                <w:ilvl w:val="0"/>
+                <w:numId w:val="6"/>
+              </w:numPr>
+            </w:pPr>
+            <w:r>
+              <w:t>Aller en 11</w:t>
+            </w:r>
+          </w:p>
         </w:tc>
       </w:tr>
       <w:tr>
@@ -207,13 +416,113 @@
             <w:r>
               <w:t>2</w:t>
             </w:r>
+            <w:r>
+              <w:t xml:space="preserve"> (8p 2j)</w:t>
+            </w:r>
           </w:p>
         </w:tc>
         <w:tc>
           <w:tcPr>
             <w:tcW w:w="4531" w:type="dxa"/>
           </w:tcPr>
-          <w:p/>
+          <w:p>
+            <w:r>
+              <w:t xml:space="preserve">     </w:t>
+            </w:r>
+            <w:r>
+              <w:t xml:space="preserve"> </w:t>
+            </w:r>
+            <w:r>
+              <w:t xml:space="preserve"> 4b.  </w:t>
+            </w:r>
+            <w:r>
+              <w:t xml:space="preserve">Le nombre de joueur est </w:t>
+            </w:r>
+            <w:r>
+              <w:t>2</w:t>
+            </w:r>
+          </w:p>
+          <w:p>
+            <w:pPr>
+              <w:pStyle w:val="Paragraphedeliste"/>
+              <w:numPr>
+                <w:ilvl w:val="0"/>
+                <w:numId w:val="6"/>
+              </w:numPr>
+            </w:pPr>
+            <w:r>
+              <w:t xml:space="preserve">La couronne </w:t>
+            </w:r>
+            <w:r>
+              <w:t>choisi une carte</w:t>
+            </w:r>
+          </w:p>
+          <w:p>
+            <w:pPr>
+              <w:pStyle w:val="Paragraphedeliste"/>
+              <w:numPr>
+                <w:ilvl w:val="0"/>
+                <w:numId w:val="6"/>
+              </w:numPr>
+            </w:pPr>
+            <w:r>
+              <w:t>Le joueur passe les cartes au suivant</w:t>
+            </w:r>
+          </w:p>
+          <w:p>
+            <w:pPr>
+              <w:pStyle w:val="Paragraphedeliste"/>
+              <w:numPr>
+                <w:ilvl w:val="0"/>
+                <w:numId w:val="6"/>
+              </w:numPr>
+            </w:pPr>
+            <w:r>
+              <w:t>Piocher 2 cartes</w:t>
+            </w:r>
+          </w:p>
+          <w:p>
+            <w:pPr>
+              <w:pStyle w:val="Paragraphedeliste"/>
+              <w:numPr>
+                <w:ilvl w:val="0"/>
+                <w:numId w:val="6"/>
+              </w:numPr>
+            </w:pPr>
+            <w:r>
+              <w:t>Ecarter une des cartes choisi face caché</w:t>
+            </w:r>
+          </w:p>
+          <w:p>
+            <w:pPr>
+              <w:pStyle w:val="Paragraphedeliste"/>
+              <w:numPr>
+                <w:ilvl w:val="0"/>
+                <w:numId w:val="6"/>
+              </w:numPr>
+            </w:pPr>
+            <w:r>
+              <w:t xml:space="preserve">S’il reste une carte, aller en </w:t>
+            </w:r>
+            <w:r>
+              <w:t>21</w:t>
+            </w:r>
+          </w:p>
+          <w:p>
+            <w:pPr>
+              <w:pStyle w:val="Paragraphedeliste"/>
+              <w:numPr>
+                <w:ilvl w:val="0"/>
+                <w:numId w:val="6"/>
+              </w:numPr>
+            </w:pPr>
+            <w:r>
+              <w:t>Aller en</w:t>
+            </w:r>
+            <w:r>
+              <w:t xml:space="preserve"> 11</w:t>
+            </w:r>
+          </w:p>
         </w:tc>
       </w:tr>
       <w:tr>
@@ -228,13 +537,71 @@
             <w:r>
               <w:t>3</w:t>
             </w:r>
+            <w:r>
+              <w:t xml:space="preserve"> (8p 5j)</w:t>
+            </w:r>
           </w:p>
         </w:tc>
         <w:tc>
           <w:tcPr>
             <w:tcW w:w="4531" w:type="dxa"/>
           </w:tcPr>
-          <w:p/>
+          <w:p>
+            <w:r>
+              <w:t xml:space="preserve">      </w:t>
+            </w:r>
+            <w:r>
+              <w:t xml:space="preserve"> </w:t>
+            </w:r>
+            <w:r>
+              <w:t>4</w:t>
+            </w:r>
+            <w:r>
+              <w:t>c</w:t>
+            </w:r>
+            <w:r>
+              <w:t xml:space="preserve">.  Le nombre de joueur est </w:t>
+            </w:r>
+            <w:r>
+              <w:t>5</w:t>
+            </w:r>
+          </w:p>
+          <w:p>
+            <w:pPr>
+              <w:pStyle w:val="Paragraphedeliste"/>
+              <w:numPr>
+                <w:ilvl w:val="0"/>
+                <w:numId w:val="6"/>
+              </w:numPr>
+            </w:pPr>
+            <w:r>
+              <w:t xml:space="preserve">La couronne écarte </w:t>
+            </w:r>
+            <w:r>
+              <w:t>1</w:t>
+            </w:r>
+            <w:r>
+              <w:t xml:space="preserve"> cartes face visible</w:t>
+            </w:r>
+          </w:p>
+          <w:p>
+            <w:pPr>
+              <w:pStyle w:val="Paragraphedeliste"/>
+              <w:numPr>
+                <w:ilvl w:val="0"/>
+                <w:numId w:val="6"/>
+              </w:numPr>
+            </w:pPr>
+            <w:r>
+              <w:t>Aller</w:t>
+            </w:r>
+            <w:r>
+              <w:t xml:space="preserve"> en </w:t>
+            </w:r>
+            <w:r>
+              <w:t>7</w:t>
+            </w:r>
+          </w:p>
         </w:tc>
       </w:tr>
       <w:tr>
@@ -242,13 +609,66 @@
           <w:tcPr>
             <w:tcW w:w="4531" w:type="dxa"/>
           </w:tcPr>
-          <w:p/>
+          <w:p>
+            <w:r>
+              <w:t xml:space="preserve">Scénario alternatif </w:t>
+            </w:r>
+            <w:r>
+              <w:t>4</w:t>
+            </w:r>
+            <w:r>
+              <w:t xml:space="preserve"> (8p </w:t>
+            </w:r>
+            <w:r>
+              <w:t>6</w:t>
+            </w:r>
+            <w:r>
+              <w:t>j</w:t>
+            </w:r>
+            <w:r>
+              <w:t xml:space="preserve"> ou 7j</w:t>
+            </w:r>
+            <w:r>
+              <w:t>)</w:t>
+            </w:r>
+          </w:p>
         </w:tc>
         <w:tc>
           <w:tcPr>
             <w:tcW w:w="4531" w:type="dxa"/>
           </w:tcPr>
-          <w:p/>
+          <w:p>
+            <w:r>
+              <w:t xml:space="preserve">       4</w:t>
+            </w:r>
+            <w:r>
+              <w:t>d</w:t>
+            </w:r>
+            <w:r>
+              <w:t xml:space="preserve">.  Le nombre de joueur est </w:t>
+            </w:r>
+            <w:r>
+              <w:t>6 ou 7</w:t>
+            </w:r>
+          </w:p>
+          <w:p>
+            <w:pPr>
+              <w:pStyle w:val="Paragraphedeliste"/>
+              <w:numPr>
+                <w:ilvl w:val="0"/>
+                <w:numId w:val="6"/>
+              </w:numPr>
+            </w:pPr>
+            <w:r>
+              <w:t>Aller</w:t>
+            </w:r>
+            <w:r>
+              <w:t xml:space="preserve"> en </w:t>
+            </w:r>
+            <w:r>
+              <w:t>7</w:t>
+            </w:r>
+          </w:p>
         </w:tc>
       </w:tr>
       <w:tr>
@@ -258,6 +678,384 @@
           </w:tcPr>
           <w:p>
             <w:r>
+              <w:t xml:space="preserve">Scénario alternatif </w:t>
+            </w:r>
+            <w:r>
+              <w:t>5</w:t>
+            </w:r>
+            <w:r>
+              <w:t xml:space="preserve"> (9p </w:t>
+            </w:r>
+            <w:r>
+              <w:t>5</w:t>
+            </w:r>
+            <w:r>
+              <w:t>j)</w:t>
+            </w:r>
+          </w:p>
+        </w:tc>
+        <w:tc>
+          <w:tcPr>
+            <w:tcW w:w="4531" w:type="dxa"/>
+          </w:tcPr>
+          <w:p>
+            <w:r>
+              <w:t xml:space="preserve">       12b.</w:t>
+            </w:r>
+            <w:r>
+              <w:t xml:space="preserve">Le nombre de joueurs est </w:t>
+            </w:r>
+            <w:r>
+              <w:t>5</w:t>
+            </w:r>
+          </w:p>
+          <w:p>
+            <w:pPr>
+              <w:pStyle w:val="Paragraphedeliste"/>
+              <w:numPr>
+                <w:ilvl w:val="0"/>
+                <w:numId w:val="6"/>
+              </w:numPr>
+            </w:pPr>
+            <w:r>
+              <w:t xml:space="preserve">La couronne écarte </w:t>
+            </w:r>
+            <w:r>
+              <w:t>2</w:t>
+            </w:r>
+            <w:r>
+              <w:t xml:space="preserve"> cartes face visible</w:t>
+            </w:r>
+          </w:p>
+          <w:p>
+            <w:pPr>
+              <w:pStyle w:val="Paragraphedeliste"/>
+              <w:numPr>
+                <w:ilvl w:val="0"/>
+                <w:numId w:val="6"/>
+              </w:numPr>
+            </w:pPr>
+            <w:r>
+              <w:t>Aller en 1</w:t>
+            </w:r>
+            <w:r>
+              <w:t>4</w:t>
+            </w:r>
+          </w:p>
+        </w:tc>
+      </w:tr>
+      <w:tr>
+        <w:tc>
+          <w:tcPr>
+            <w:tcW w:w="4531" w:type="dxa"/>
+          </w:tcPr>
+          <w:p>
+            <w:r>
+              <w:t xml:space="preserve">Scénario alternatif </w:t>
+            </w:r>
+            <w:r>
+              <w:t>6</w:t>
+            </w:r>
+            <w:r>
+              <w:t xml:space="preserve"> (9p </w:t>
+            </w:r>
+            <w:r>
+              <w:t>6</w:t>
+            </w:r>
+            <w:r>
+              <w:t>j)</w:t>
+            </w:r>
+          </w:p>
+        </w:tc>
+        <w:tc>
+          <w:tcPr>
+            <w:tcW w:w="4531" w:type="dxa"/>
+          </w:tcPr>
+          <w:p>
+            <w:r>
+              <w:t xml:space="preserve">       12</w:t>
+            </w:r>
+            <w:r>
+              <w:t>c</w:t>
+            </w:r>
+            <w:r>
+              <w:t xml:space="preserve">.Le nombre de joueurs est </w:t>
+            </w:r>
+            <w:r>
+              <w:t>6</w:t>
+            </w:r>
+          </w:p>
+          <w:p>
+            <w:pPr>
+              <w:pStyle w:val="Paragraphedeliste"/>
+              <w:numPr>
+                <w:ilvl w:val="0"/>
+                <w:numId w:val="6"/>
+              </w:numPr>
+            </w:pPr>
+            <w:r>
+              <w:t xml:space="preserve">La couronne écarte </w:t>
+            </w:r>
+            <w:r>
+              <w:t>1</w:t>
+            </w:r>
+            <w:r>
+              <w:t xml:space="preserve"> cartes face visible</w:t>
+            </w:r>
+          </w:p>
+          <w:p>
+            <w:pPr>
+              <w:pStyle w:val="Paragraphedeliste"/>
+              <w:numPr>
+                <w:ilvl w:val="0"/>
+                <w:numId w:val="6"/>
+              </w:numPr>
+            </w:pPr>
+            <w:r>
+              <w:t>Aller en 14</w:t>
+            </w:r>
+          </w:p>
+        </w:tc>
+      </w:tr>
+      <w:tr>
+        <w:tc>
+          <w:tcPr>
+            <w:tcW w:w="4531" w:type="dxa"/>
+          </w:tcPr>
+          <w:p>
+            <w:r>
+              <w:t xml:space="preserve">Scénario alternatif </w:t>
+            </w:r>
+            <w:r>
+              <w:t>7</w:t>
+            </w:r>
+            <w:r>
+              <w:t xml:space="preserve"> (9p </w:t>
+            </w:r>
+            <w:r>
+              <w:t>7</w:t>
+            </w:r>
+            <w:r>
+              <w:t>j</w:t>
+            </w:r>
+            <w:r>
+              <w:t xml:space="preserve"> ou 8j</w:t>
+            </w:r>
+            <w:r>
+              <w:t>)</w:t>
+            </w:r>
+          </w:p>
+        </w:tc>
+        <w:tc>
+          <w:tcPr>
+            <w:tcW w:w="4531" w:type="dxa"/>
+          </w:tcPr>
+          <w:p>
+            <w:r>
+              <w:t xml:space="preserve">       12</w:t>
+            </w:r>
+            <w:r>
+              <w:t>d</w:t>
+            </w:r>
+            <w:r>
+              <w:t xml:space="preserve">.Le nombre de joueurs est </w:t>
+            </w:r>
+            <w:r>
+              <w:t>7 ou 8</w:t>
+            </w:r>
+          </w:p>
+          <w:p>
+            <w:pPr>
+              <w:pStyle w:val="Paragraphedeliste"/>
+              <w:numPr>
+                <w:ilvl w:val="0"/>
+                <w:numId w:val="6"/>
+              </w:numPr>
+            </w:pPr>
+            <w:r>
+              <w:t>Aller en 14</w:t>
+            </w:r>
+          </w:p>
+        </w:tc>
+      </w:tr>
+      <w:tr>
+        <w:tc>
+          <w:tcPr>
+            <w:tcW w:w="4531" w:type="dxa"/>
+          </w:tcPr>
+          <w:p>
+            <w:r>
+              <w:t xml:space="preserve">Scénario alternatif </w:t>
+            </w:r>
+            <w:r>
+              <w:t>8</w:t>
+            </w:r>
+            <w:r>
+              <w:t xml:space="preserve"> (</w:t>
+            </w:r>
+            <w:r>
+              <w:t>9</w:t>
+            </w:r>
+            <w:r>
+              <w:t xml:space="preserve">p </w:t>
+            </w:r>
+            <w:r>
+              <w:t>3</w:t>
+            </w:r>
+            <w:r>
+              <w:t>j)</w:t>
+            </w:r>
+          </w:p>
+        </w:tc>
+        <w:tc>
+          <w:tcPr>
+            <w:tcW w:w="4531" w:type="dxa"/>
+          </w:tcPr>
+          <w:p>
+            <w:r>
+              <w:t xml:space="preserve">       </w:t>
+            </w:r>
+            <w:r>
+              <w:t>12e</w:t>
+            </w:r>
+            <w:r>
+              <w:t xml:space="preserve">.Le nombre de joueur est </w:t>
+            </w:r>
+            <w:r>
+              <w:t>3</w:t>
+            </w:r>
+          </w:p>
+          <w:p>
+            <w:pPr>
+              <w:pStyle w:val="Paragraphedeliste"/>
+              <w:numPr>
+                <w:ilvl w:val="0"/>
+                <w:numId w:val="6"/>
+              </w:numPr>
+            </w:pPr>
+            <w:r>
+              <w:lastRenderedPageBreak/>
+              <w:t xml:space="preserve">La couronne </w:t>
+            </w:r>
+            <w:r>
+              <w:t>commence</w:t>
+            </w:r>
+          </w:p>
+          <w:p>
+            <w:pPr>
+              <w:pStyle w:val="Paragraphedeliste"/>
+              <w:numPr>
+                <w:ilvl w:val="0"/>
+                <w:numId w:val="6"/>
+              </w:numPr>
+            </w:pPr>
+            <w:r>
+              <w:t>La couronne</w:t>
+            </w:r>
+            <w:r>
+              <w:t xml:space="preserve"> passe les cartes au suivant</w:t>
+            </w:r>
+          </w:p>
+          <w:p>
+            <w:pPr>
+              <w:pStyle w:val="Paragraphedeliste"/>
+              <w:numPr>
+                <w:ilvl w:val="0"/>
+                <w:numId w:val="6"/>
+              </w:numPr>
+            </w:pPr>
+            <w:r>
+              <w:t>Le deuxième joueur choisi une carte</w:t>
+            </w:r>
+          </w:p>
+          <w:p>
+            <w:pPr>
+              <w:pStyle w:val="Paragraphedeliste"/>
+              <w:numPr>
+                <w:ilvl w:val="0"/>
+                <w:numId w:val="6"/>
+              </w:numPr>
+            </w:pPr>
+            <w:r>
+              <w:t>P</w:t>
+            </w:r>
+            <w:r>
+              <w:t>asse</w:t>
+            </w:r>
+            <w:r>
+              <w:t>r</w:t>
+            </w:r>
+            <w:r>
+              <w:t xml:space="preserve"> les cartes au suivant</w:t>
+            </w:r>
+          </w:p>
+          <w:p>
+            <w:pPr>
+              <w:pStyle w:val="Paragraphedeliste"/>
+              <w:numPr>
+                <w:ilvl w:val="0"/>
+                <w:numId w:val="6"/>
+              </w:numPr>
+            </w:pPr>
+            <w:r>
+              <w:t>Le troisième joueur choisi une carte</w:t>
+            </w:r>
+          </w:p>
+          <w:p>
+            <w:pPr>
+              <w:pStyle w:val="Paragraphedeliste"/>
+              <w:numPr>
+                <w:ilvl w:val="0"/>
+                <w:numId w:val="6"/>
+              </w:numPr>
+            </w:pPr>
+            <w:r>
+              <w:t>Il écarte une carte face caché</w:t>
+            </w:r>
+          </w:p>
+          <w:p>
+            <w:pPr>
+              <w:pStyle w:val="Paragraphedeliste"/>
+              <w:numPr>
+                <w:ilvl w:val="0"/>
+                <w:numId w:val="6"/>
+              </w:numPr>
+            </w:pPr>
+            <w:r>
+              <w:t>S’il reste</w:t>
+            </w:r>
+            <w:r>
+              <w:t xml:space="preserve"> au moins</w:t>
+            </w:r>
+            <w:r>
+              <w:t xml:space="preserve"> une carte, aller en </w:t>
+            </w:r>
+            <w:r>
+              <w:t>34</w:t>
+            </w:r>
+          </w:p>
+          <w:p>
+            <w:pPr>
+              <w:pStyle w:val="Paragraphedeliste"/>
+              <w:numPr>
+                <w:ilvl w:val="0"/>
+                <w:numId w:val="6"/>
+              </w:numPr>
+            </w:pPr>
+            <w:r>
+              <w:t>Aller en 11</w:t>
+            </w:r>
+          </w:p>
+        </w:tc>
+      </w:tr>
+      <w:tr>
+        <w:tc>
+          <w:tcPr>
+            <w:tcW w:w="4531" w:type="dxa"/>
+          </w:tcPr>
+          <w:p>
+            <w:r>
+              <w:lastRenderedPageBreak/>
               <w:t>Scénario d’exception</w:t>
             </w:r>
           </w:p>
@@ -284,11 +1082,11 @@
 <file path=word/numbering.xml><?xml version="1.0" encoding="utf-8"?>
 <w:numbering xmlns:wpc="http://schemas.microsoft.com/office/word/2010/wordprocessingCanvas" xmlns:cx="http://schemas.microsoft.com/office/drawing/2014/chartex" xmlns:cx1="http://schemas.microsoft.com/office/drawing/2015/9/8/chartex" xmlns:cx2="http://schemas.microsoft.com/office/drawing/2015/10/21/chartex" xmlns:cx3="http://schemas.microsoft.com/office/drawing/2016/5/9/chartex" xmlns:cx4="http://schemas.microsoft.com/office/drawing/2016/5/10/chartex" xmlns:cx5="http://schemas.microsoft.com/office/drawing/2016/5/11/chartex" xmlns:cx6="http://schemas.microsoft.com/office/drawing/2016/5/12/chartex" xmlns:cx7="http://schemas.microsoft.com/office/drawing/2016/5/13/chartex" xmlns:cx8="http://schemas.microsoft.com/office/drawing/2016/5/14/chartex" xmlns:mc="http://schemas.openxmlformats.org/markup-compatibility/2006" xmlns:aink="http://schemas.microsoft.com/office/drawing/2016/ink" xmlns:am3d="http://schemas.microsoft.com/office/drawing/2017/model3d" xmlns:o="urn:schemas-microsoft-com:office:office" xmlns:oel="http://schemas.microsoft.com/office/2019/extlst" xmlns:r="http://schemas.openxmlformats.org/officeDocument/2006/relationships" xmlns:m="http://schemas.openxmlformats.org/officeDocument/2006/math" xmlns:v="urn:schemas-microsoft-com:vml" xmlns:wp14="http://schemas.microsoft.com/office/word/2010/wordprocessingDrawing" xmlns:wp="http://schemas.openxmlformats.org/drawingml/2006/wordprocessingDrawing" xmlns:w10="urn:schemas-microsoft-com:office:word" xmlns:w="http://schemas.openxmlformats.org/wordprocessingml/2006/main" xmlns:w14="http://schemas.microsoft.com/office/word/2010/wordml" xmlns:w15="http://schemas.microsoft.com/office/word/2012/wordml" xmlns:w16cex="http://schemas.microsoft.com/office/word/2018/wordml/cex" xmlns:w16cid="http://schemas.microsoft.com/office/word/2016/wordml/cid" xmlns:w16="http://schemas.microsoft.com/office/word/2018/wordml" xmlns:w16sdtdh="http://schemas.microsoft.com/office/word/2020/wordml/sdtdatahash" xmlns:w16se="http://schemas.microsoft.com/office/word/2015/wordml/symex" xmlns:wpg="http://schemas.microsoft.com/office/word/2010/wordprocessingGroup" xmlns:wpi="http://schemas.microsoft.com/office/word/2010/wordprocessingInk" xmlns:wne="http://schemas.microsoft.com/office/word/2006/wordml" xmlns:wps="http://schemas.microsoft.com/office/word/2010/wordprocessingShape" mc:Ignorable="w14 w15 w16se w16cid w16 w16cex w16sdtdh wp14">
   <w:abstractNum w:abstractNumId="0" w15:restartNumberingAfterBreak="0">
-    <w:nsid w:val="6F5147CA"/>
+    <w:nsid w:val="057F0F32"/>
     <w:multiLevelType w:val="hybridMultilevel"/>
-    <w:tmpl w:val="A39E55BA"/>
-    <w:lvl w:ilvl="0" w:tplc="040C000F">
-      <w:start w:val="1"/>
+    <w:tmpl w:val="7B3654BA"/>
+    <w:lvl w:ilvl="0" w:tplc="645213F4">
+      <w:start w:val="4"/>
       <w:numFmt w:val="decimal"/>
       <w:lvlText w:val="%1."/>
       <w:lvlJc w:val="left"/>
@@ -372,8 +1170,468 @@
       </w:pPr>
     </w:lvl>
   </w:abstractNum>
+  <w:abstractNum w:abstractNumId="1" w15:restartNumberingAfterBreak="0">
+    <w:nsid w:val="0C8F7B5C"/>
+    <w:multiLevelType w:val="hybridMultilevel"/>
+    <w:tmpl w:val="26C6CD72"/>
+    <w:lvl w:ilvl="0" w:tplc="FFFFFFFF">
+      <w:start w:val="4"/>
+      <w:numFmt w:val="decimal"/>
+      <w:lvlText w:val="%1."/>
+      <w:lvlJc w:val="left"/>
+      <w:pPr>
+        <w:ind w:left="720" w:hanging="360"/>
+      </w:pPr>
+      <w:rPr>
+        <w:rFonts w:hint="default"/>
+      </w:rPr>
+    </w:lvl>
+    <w:lvl w:ilvl="1" w:tplc="FFFFFFFF" w:tentative="1">
+      <w:start w:val="1"/>
+      <w:numFmt w:val="lowerLetter"/>
+      <w:lvlText w:val="%2."/>
+      <w:lvlJc w:val="left"/>
+      <w:pPr>
+        <w:ind w:left="1440" w:hanging="360"/>
+      </w:pPr>
+    </w:lvl>
+    <w:lvl w:ilvl="2" w:tplc="FFFFFFFF" w:tentative="1">
+      <w:start w:val="1"/>
+      <w:numFmt w:val="lowerRoman"/>
+      <w:lvlText w:val="%3."/>
+      <w:lvlJc w:val="right"/>
+      <w:pPr>
+        <w:ind w:left="2160" w:hanging="180"/>
+      </w:pPr>
+    </w:lvl>
+    <w:lvl w:ilvl="3" w:tplc="FFFFFFFF" w:tentative="1">
+      <w:start w:val="1"/>
+      <w:numFmt w:val="decimal"/>
+      <w:lvlText w:val="%4."/>
+      <w:lvlJc w:val="left"/>
+      <w:pPr>
+        <w:ind w:left="2880" w:hanging="360"/>
+      </w:pPr>
+    </w:lvl>
+    <w:lvl w:ilvl="4" w:tplc="FFFFFFFF" w:tentative="1">
+      <w:start w:val="1"/>
+      <w:numFmt w:val="lowerLetter"/>
+      <w:lvlText w:val="%5."/>
+      <w:lvlJc w:val="left"/>
+      <w:pPr>
+        <w:ind w:left="3600" w:hanging="360"/>
+      </w:pPr>
+    </w:lvl>
+    <w:lvl w:ilvl="5" w:tplc="FFFFFFFF" w:tentative="1">
+      <w:start w:val="1"/>
+      <w:numFmt w:val="lowerRoman"/>
+      <w:lvlText w:val="%6."/>
+      <w:lvlJc w:val="right"/>
+      <w:pPr>
+        <w:ind w:left="4320" w:hanging="180"/>
+      </w:pPr>
+    </w:lvl>
+    <w:lvl w:ilvl="6" w:tplc="FFFFFFFF" w:tentative="1">
+      <w:start w:val="1"/>
+      <w:numFmt w:val="decimal"/>
+      <w:lvlText w:val="%7."/>
+      <w:lvlJc w:val="left"/>
+      <w:pPr>
+        <w:ind w:left="5040" w:hanging="360"/>
+      </w:pPr>
+    </w:lvl>
+    <w:lvl w:ilvl="7" w:tplc="FFFFFFFF" w:tentative="1">
+      <w:start w:val="1"/>
+      <w:numFmt w:val="lowerLetter"/>
+      <w:lvlText w:val="%8."/>
+      <w:lvlJc w:val="left"/>
+      <w:pPr>
+        <w:ind w:left="5760" w:hanging="360"/>
+      </w:pPr>
+    </w:lvl>
+    <w:lvl w:ilvl="8" w:tplc="FFFFFFFF" w:tentative="1">
+      <w:start w:val="1"/>
+      <w:numFmt w:val="lowerRoman"/>
+      <w:lvlText w:val="%9."/>
+      <w:lvlJc w:val="right"/>
+      <w:pPr>
+        <w:ind w:left="6480" w:hanging="180"/>
+      </w:pPr>
+    </w:lvl>
+  </w:abstractNum>
+  <w:abstractNum w:abstractNumId="2" w15:restartNumberingAfterBreak="0">
+    <w:nsid w:val="12307D8E"/>
+    <w:multiLevelType w:val="hybridMultilevel"/>
+    <w:tmpl w:val="EBBC35A8"/>
+    <w:lvl w:ilvl="0" w:tplc="98E64D26">
+      <w:start w:val="5"/>
+      <w:numFmt w:val="decimal"/>
+      <w:lvlText w:val="%1."/>
+      <w:lvlJc w:val="left"/>
+      <w:pPr>
+        <w:ind w:left="720" w:hanging="360"/>
+      </w:pPr>
+      <w:rPr>
+        <w:rFonts w:hint="default"/>
+      </w:rPr>
+    </w:lvl>
+    <w:lvl w:ilvl="1" w:tplc="040C0019" w:tentative="1">
+      <w:start w:val="1"/>
+      <w:numFmt w:val="lowerLetter"/>
+      <w:lvlText w:val="%2."/>
+      <w:lvlJc w:val="left"/>
+      <w:pPr>
+        <w:ind w:left="1440" w:hanging="360"/>
+      </w:pPr>
+    </w:lvl>
+    <w:lvl w:ilvl="2" w:tplc="040C001B" w:tentative="1">
+      <w:start w:val="1"/>
+      <w:numFmt w:val="lowerRoman"/>
+      <w:lvlText w:val="%3."/>
+      <w:lvlJc w:val="right"/>
+      <w:pPr>
+        <w:ind w:left="2160" w:hanging="180"/>
+      </w:pPr>
+    </w:lvl>
+    <w:lvl w:ilvl="3" w:tplc="040C000F" w:tentative="1">
+      <w:start w:val="1"/>
+      <w:numFmt w:val="decimal"/>
+      <w:lvlText w:val="%4."/>
+      <w:lvlJc w:val="left"/>
+      <w:pPr>
+        <w:ind w:left="2880" w:hanging="360"/>
+      </w:pPr>
+    </w:lvl>
+    <w:lvl w:ilvl="4" w:tplc="040C0019" w:tentative="1">
+      <w:start w:val="1"/>
+      <w:numFmt w:val="lowerLetter"/>
+      <w:lvlText w:val="%5."/>
+      <w:lvlJc w:val="left"/>
+      <w:pPr>
+        <w:ind w:left="3600" w:hanging="360"/>
+      </w:pPr>
+    </w:lvl>
+    <w:lvl w:ilvl="5" w:tplc="040C001B" w:tentative="1">
+      <w:start w:val="1"/>
+      <w:numFmt w:val="lowerRoman"/>
+      <w:lvlText w:val="%6."/>
+      <w:lvlJc w:val="right"/>
+      <w:pPr>
+        <w:ind w:left="4320" w:hanging="180"/>
+      </w:pPr>
+    </w:lvl>
+    <w:lvl w:ilvl="6" w:tplc="040C000F" w:tentative="1">
+      <w:start w:val="1"/>
+      <w:numFmt w:val="decimal"/>
+      <w:lvlText w:val="%7."/>
+      <w:lvlJc w:val="left"/>
+      <w:pPr>
+        <w:ind w:left="5040" w:hanging="360"/>
+      </w:pPr>
+    </w:lvl>
+    <w:lvl w:ilvl="7" w:tplc="040C0019" w:tentative="1">
+      <w:start w:val="1"/>
+      <w:numFmt w:val="lowerLetter"/>
+      <w:lvlText w:val="%8."/>
+      <w:lvlJc w:val="left"/>
+      <w:pPr>
+        <w:ind w:left="5760" w:hanging="360"/>
+      </w:pPr>
+    </w:lvl>
+    <w:lvl w:ilvl="8" w:tplc="040C001B" w:tentative="1">
+      <w:start w:val="1"/>
+      <w:numFmt w:val="lowerRoman"/>
+      <w:lvlText w:val="%9."/>
+      <w:lvlJc w:val="right"/>
+      <w:pPr>
+        <w:ind w:left="6480" w:hanging="180"/>
+      </w:pPr>
+    </w:lvl>
+  </w:abstractNum>
+  <w:abstractNum w:abstractNumId="3" w15:restartNumberingAfterBreak="0">
+    <w:nsid w:val="269F6182"/>
+    <w:multiLevelType w:val="hybridMultilevel"/>
+    <w:tmpl w:val="26C6CD72"/>
+    <w:lvl w:ilvl="0" w:tplc="FFFFFFFF">
+      <w:start w:val="4"/>
+      <w:numFmt w:val="decimal"/>
+      <w:lvlText w:val="%1."/>
+      <w:lvlJc w:val="left"/>
+      <w:pPr>
+        <w:ind w:left="720" w:hanging="360"/>
+      </w:pPr>
+      <w:rPr>
+        <w:rFonts w:hint="default"/>
+      </w:rPr>
+    </w:lvl>
+    <w:lvl w:ilvl="1" w:tplc="FFFFFFFF" w:tentative="1">
+      <w:start w:val="1"/>
+      <w:numFmt w:val="lowerLetter"/>
+      <w:lvlText w:val="%2."/>
+      <w:lvlJc w:val="left"/>
+      <w:pPr>
+        <w:ind w:left="1440" w:hanging="360"/>
+      </w:pPr>
+    </w:lvl>
+    <w:lvl w:ilvl="2" w:tplc="FFFFFFFF" w:tentative="1">
+      <w:start w:val="1"/>
+      <w:numFmt w:val="lowerRoman"/>
+      <w:lvlText w:val="%3."/>
+      <w:lvlJc w:val="right"/>
+      <w:pPr>
+        <w:ind w:left="2160" w:hanging="180"/>
+      </w:pPr>
+    </w:lvl>
+    <w:lvl w:ilvl="3" w:tplc="FFFFFFFF" w:tentative="1">
+      <w:start w:val="1"/>
+      <w:numFmt w:val="decimal"/>
+      <w:lvlText w:val="%4."/>
+      <w:lvlJc w:val="left"/>
+      <w:pPr>
+        <w:ind w:left="2880" w:hanging="360"/>
+      </w:pPr>
+    </w:lvl>
+    <w:lvl w:ilvl="4" w:tplc="FFFFFFFF" w:tentative="1">
+      <w:start w:val="1"/>
+      <w:numFmt w:val="lowerLetter"/>
+      <w:lvlText w:val="%5."/>
+      <w:lvlJc w:val="left"/>
+      <w:pPr>
+        <w:ind w:left="3600" w:hanging="360"/>
+      </w:pPr>
+    </w:lvl>
+    <w:lvl w:ilvl="5" w:tplc="FFFFFFFF" w:tentative="1">
+      <w:start w:val="1"/>
+      <w:numFmt w:val="lowerRoman"/>
+      <w:lvlText w:val="%6."/>
+      <w:lvlJc w:val="right"/>
+      <w:pPr>
+        <w:ind w:left="4320" w:hanging="180"/>
+      </w:pPr>
+    </w:lvl>
+    <w:lvl w:ilvl="6" w:tplc="FFFFFFFF" w:tentative="1">
+      <w:start w:val="1"/>
+      <w:numFmt w:val="decimal"/>
+      <w:lvlText w:val="%7."/>
+      <w:lvlJc w:val="left"/>
+      <w:pPr>
+        <w:ind w:left="5040" w:hanging="360"/>
+      </w:pPr>
+    </w:lvl>
+    <w:lvl w:ilvl="7" w:tplc="FFFFFFFF" w:tentative="1">
+      <w:start w:val="1"/>
+      <w:numFmt w:val="lowerLetter"/>
+      <w:lvlText w:val="%8."/>
+      <w:lvlJc w:val="left"/>
+      <w:pPr>
+        <w:ind w:left="5760" w:hanging="360"/>
+      </w:pPr>
+    </w:lvl>
+    <w:lvl w:ilvl="8" w:tplc="FFFFFFFF" w:tentative="1">
+      <w:start w:val="1"/>
+      <w:numFmt w:val="lowerRoman"/>
+      <w:lvlText w:val="%9."/>
+      <w:lvlJc w:val="right"/>
+      <w:pPr>
+        <w:ind w:left="6480" w:hanging="180"/>
+      </w:pPr>
+    </w:lvl>
+  </w:abstractNum>
+  <w:abstractNum w:abstractNumId="4" w15:restartNumberingAfterBreak="0">
+    <w:nsid w:val="6C960387"/>
+    <w:multiLevelType w:val="hybridMultilevel"/>
+    <w:tmpl w:val="270C4454"/>
+    <w:lvl w:ilvl="0" w:tplc="FAD2DA0C">
+      <w:start w:val="13"/>
+      <w:numFmt w:val="decimal"/>
+      <w:lvlText w:val="%1."/>
+      <w:lvlJc w:val="left"/>
+      <w:pPr>
+        <w:ind w:left="720" w:hanging="360"/>
+      </w:pPr>
+      <w:rPr>
+        <w:rFonts w:hint="default"/>
+      </w:rPr>
+    </w:lvl>
+    <w:lvl w:ilvl="1" w:tplc="040C0019" w:tentative="1">
+      <w:start w:val="1"/>
+      <w:numFmt w:val="lowerLetter"/>
+      <w:lvlText w:val="%2."/>
+      <w:lvlJc w:val="left"/>
+      <w:pPr>
+        <w:ind w:left="1440" w:hanging="360"/>
+      </w:pPr>
+    </w:lvl>
+    <w:lvl w:ilvl="2" w:tplc="040C001B" w:tentative="1">
+      <w:start w:val="1"/>
+      <w:numFmt w:val="lowerRoman"/>
+      <w:lvlText w:val="%3."/>
+      <w:lvlJc w:val="right"/>
+      <w:pPr>
+        <w:ind w:left="2160" w:hanging="180"/>
+      </w:pPr>
+    </w:lvl>
+    <w:lvl w:ilvl="3" w:tplc="040C000F" w:tentative="1">
+      <w:start w:val="1"/>
+      <w:numFmt w:val="decimal"/>
+      <w:lvlText w:val="%4."/>
+      <w:lvlJc w:val="left"/>
+      <w:pPr>
+        <w:ind w:left="2880" w:hanging="360"/>
+      </w:pPr>
+    </w:lvl>
+    <w:lvl w:ilvl="4" w:tplc="040C0019" w:tentative="1">
+      <w:start w:val="1"/>
+      <w:numFmt w:val="lowerLetter"/>
+      <w:lvlText w:val="%5."/>
+      <w:lvlJc w:val="left"/>
+      <w:pPr>
+        <w:ind w:left="3600" w:hanging="360"/>
+      </w:pPr>
+    </w:lvl>
+    <w:lvl w:ilvl="5" w:tplc="040C001B" w:tentative="1">
+      <w:start w:val="1"/>
+      <w:numFmt w:val="lowerRoman"/>
+      <w:lvlText w:val="%6."/>
+      <w:lvlJc w:val="right"/>
+      <w:pPr>
+        <w:ind w:left="4320" w:hanging="180"/>
+      </w:pPr>
+    </w:lvl>
+    <w:lvl w:ilvl="6" w:tplc="040C000F" w:tentative="1">
+      <w:start w:val="1"/>
+      <w:numFmt w:val="decimal"/>
+      <w:lvlText w:val="%7."/>
+      <w:lvlJc w:val="left"/>
+      <w:pPr>
+        <w:ind w:left="5040" w:hanging="360"/>
+      </w:pPr>
+    </w:lvl>
+    <w:lvl w:ilvl="7" w:tplc="040C0019" w:tentative="1">
+      <w:start w:val="1"/>
+      <w:numFmt w:val="lowerLetter"/>
+      <w:lvlText w:val="%8."/>
+      <w:lvlJc w:val="left"/>
+      <w:pPr>
+        <w:ind w:left="5760" w:hanging="360"/>
+      </w:pPr>
+    </w:lvl>
+    <w:lvl w:ilvl="8" w:tplc="040C001B" w:tentative="1">
+      <w:start w:val="1"/>
+      <w:numFmt w:val="lowerRoman"/>
+      <w:lvlText w:val="%9."/>
+      <w:lvlJc w:val="right"/>
+      <w:pPr>
+        <w:ind w:left="6480" w:hanging="180"/>
+      </w:pPr>
+    </w:lvl>
+  </w:abstractNum>
+  <w:abstractNum w:abstractNumId="5" w15:restartNumberingAfterBreak="0">
+    <w:nsid w:val="6F5147CA"/>
+    <w:multiLevelType w:val="hybridMultilevel"/>
+    <w:tmpl w:val="F9D4D1F6"/>
+    <w:lvl w:ilvl="0" w:tplc="040C000F">
+      <w:start w:val="1"/>
+      <w:numFmt w:val="decimal"/>
+      <w:lvlText w:val="%1."/>
+      <w:lvlJc w:val="left"/>
+      <w:pPr>
+        <w:ind w:left="720" w:hanging="360"/>
+      </w:pPr>
+      <w:rPr>
+        <w:rFonts w:hint="default"/>
+      </w:rPr>
+    </w:lvl>
+    <w:lvl w:ilvl="1" w:tplc="040C0019" w:tentative="1">
+      <w:start w:val="1"/>
+      <w:numFmt w:val="lowerLetter"/>
+      <w:lvlText w:val="%2."/>
+      <w:lvlJc w:val="left"/>
+      <w:pPr>
+        <w:ind w:left="1440" w:hanging="360"/>
+      </w:pPr>
+    </w:lvl>
+    <w:lvl w:ilvl="2" w:tplc="040C001B" w:tentative="1">
+      <w:start w:val="1"/>
+      <w:numFmt w:val="lowerRoman"/>
+      <w:lvlText w:val="%3."/>
+      <w:lvlJc w:val="right"/>
+      <w:pPr>
+        <w:ind w:left="2160" w:hanging="180"/>
+      </w:pPr>
+    </w:lvl>
+    <w:lvl w:ilvl="3" w:tplc="040C000F" w:tentative="1">
+      <w:start w:val="1"/>
+      <w:numFmt w:val="decimal"/>
+      <w:lvlText w:val="%4."/>
+      <w:lvlJc w:val="left"/>
+      <w:pPr>
+        <w:ind w:left="2880" w:hanging="360"/>
+      </w:pPr>
+    </w:lvl>
+    <w:lvl w:ilvl="4" w:tplc="040C0019" w:tentative="1">
+      <w:start w:val="1"/>
+      <w:numFmt w:val="lowerLetter"/>
+      <w:lvlText w:val="%5."/>
+      <w:lvlJc w:val="left"/>
+      <w:pPr>
+        <w:ind w:left="3600" w:hanging="360"/>
+      </w:pPr>
+    </w:lvl>
+    <w:lvl w:ilvl="5" w:tplc="040C001B" w:tentative="1">
+      <w:start w:val="1"/>
+      <w:numFmt w:val="lowerRoman"/>
+      <w:lvlText w:val="%6."/>
+      <w:lvlJc w:val="right"/>
+      <w:pPr>
+        <w:ind w:left="4320" w:hanging="180"/>
+      </w:pPr>
+    </w:lvl>
+    <w:lvl w:ilvl="6" w:tplc="040C000F" w:tentative="1">
+      <w:start w:val="1"/>
+      <w:numFmt w:val="decimal"/>
+      <w:lvlText w:val="%7."/>
+      <w:lvlJc w:val="left"/>
+      <w:pPr>
+        <w:ind w:left="5040" w:hanging="360"/>
+      </w:pPr>
+    </w:lvl>
+    <w:lvl w:ilvl="7" w:tplc="040C0019" w:tentative="1">
+      <w:start w:val="1"/>
+      <w:numFmt w:val="lowerLetter"/>
+      <w:lvlText w:val="%8."/>
+      <w:lvlJc w:val="left"/>
+      <w:pPr>
+        <w:ind w:left="5760" w:hanging="360"/>
+      </w:pPr>
+    </w:lvl>
+    <w:lvl w:ilvl="8" w:tplc="040C001B" w:tentative="1">
+      <w:start w:val="1"/>
+      <w:numFmt w:val="lowerRoman"/>
+      <w:lvlText w:val="%9."/>
+      <w:lvlJc w:val="right"/>
+      <w:pPr>
+        <w:ind w:left="6480" w:hanging="180"/>
+      </w:pPr>
+    </w:lvl>
+  </w:abstractNum>
   <w:num w:numId="1" w16cid:durableId="8872197">
+    <w:abstractNumId w:val="5"/>
+  </w:num>
+  <w:num w:numId="2" w16cid:durableId="2140414043">
     <w:abstractNumId w:val="0"/>
+  </w:num>
+  <w:num w:numId="3" w16cid:durableId="130683341">
+    <w:abstractNumId w:val="3"/>
+  </w:num>
+  <w:num w:numId="4" w16cid:durableId="1282952587">
+    <w:abstractNumId w:val="1"/>
+  </w:num>
+  <w:num w:numId="5" w16cid:durableId="2121099878">
+    <w:abstractNumId w:val="2"/>
+  </w:num>
+  <w:num w:numId="6" w16cid:durableId="1568227855">
+    <w:abstractNumId w:val="4"/>
   </w:num>
 </w:numbering>
 </file>

</xml_diff>